<commit_message>
project chat in NodeJS using websocketIO
</commit_message>
<xml_diff>
--- a/Notas.docx
+++ b/Notas.docx
@@ -67,457 +67,329 @@
         <w:t>GET: Recoger información del servidor.</w:t>
       </w:r>
       <w:r>
+        <w:t xml:space="preserve"> (SELECT)</w:t>
+      </w:r>
+    </w:p>
+    <w:p>
+      <w:pPr>
+        <w:pStyle w:val="Prrafodelista"/>
+        <w:numPr>
+          <w:ilvl w:val="1"/>
+          <w:numId w:val="1"/>
+        </w:numPr>
+      </w:pPr>
+      <w:r>
+        <w:t>POST: Añadir información al servidor.</w:t>
+      </w:r>
+      <w:r>
+        <w:t xml:space="preserve"> (INSERT)</w:t>
+      </w:r>
+    </w:p>
+    <w:p>
+      <w:pPr>
+        <w:pStyle w:val="Prrafodelista"/>
+        <w:numPr>
+          <w:ilvl w:val="1"/>
+          <w:numId w:val="1"/>
+        </w:numPr>
+      </w:pPr>
+      <w:r>
+        <w:t>PUT: Reemplazar información en el servidor.</w:t>
+      </w:r>
+      <w:r>
+        <w:t xml:space="preserve"> (UPDATE)</w:t>
+      </w:r>
+    </w:p>
+    <w:p>
+      <w:pPr>
+        <w:pStyle w:val="Prrafodelista"/>
+        <w:numPr>
+          <w:ilvl w:val="1"/>
+          <w:numId w:val="1"/>
+        </w:numPr>
+      </w:pPr>
+      <w:r>
+        <w:t>PATCH: Actualizar parte de la información.</w:t>
+      </w:r>
+      <w:r>
+        <w:t>(UPDATE - WHERE)</w:t>
+      </w:r>
+    </w:p>
+    <w:p>
+      <w:pPr>
+        <w:pStyle w:val="Prrafodelista"/>
+        <w:numPr>
+          <w:ilvl w:val="1"/>
+          <w:numId w:val="1"/>
+        </w:numPr>
+      </w:pPr>
+      <w:r>
+        <w:t>DELETE: Eliminar información del servidor.</w:t>
+      </w:r>
+      <w:r>
+        <w:t xml:space="preserve"> (DELETE)</w:t>
+      </w:r>
+    </w:p>
+    <w:p>
+      <w:pPr>
+        <w:pStyle w:val="Prrafodelista"/>
+        <w:numPr>
+          <w:ilvl w:val="1"/>
+          <w:numId w:val="1"/>
+        </w:numPr>
+      </w:pPr>
+      <w:r>
+        <w:t>OPTIONS: Pedir información sobre métodos (saber si podemos ejecutar alguno de los métodos anteriores).</w:t>
+      </w:r>
+    </w:p>
+    <w:p>
+      <w:pPr>
+        <w:pStyle w:val="Prrafodelista"/>
+        <w:numPr>
+          <w:ilvl w:val="0"/>
+          <w:numId w:val="1"/>
+        </w:numPr>
+      </w:pPr>
+      <w:r>
+        <w:rPr>
+          <w:b/>
+        </w:rPr>
+        <w:t>Las cabeceras</w:t>
+      </w:r>
+      <w:r>
+        <w:t xml:space="preserve"> serán el envío al servidor de cómo queremos hacer la petición.</w:t>
+      </w:r>
+    </w:p>
+    <w:p>
+      <w:pPr>
+        <w:pStyle w:val="Prrafodelista"/>
+        <w:numPr>
+          <w:ilvl w:val="1"/>
+          <w:numId w:val="1"/>
+        </w:numPr>
+      </w:pPr>
+      <w:r>
+        <w:rPr>
+          <w:b/>
+        </w:rPr>
+        <w:t xml:space="preserve">Cabeceras Content-Type: </w:t>
+      </w:r>
+      <w:r>
+        <w:t>Me va a indicar el tipo de contenido que tengo</w:t>
+      </w:r>
+    </w:p>
+    <w:p>
+      <w:pPr>
+        <w:pStyle w:val="Prrafodelista"/>
+        <w:numPr>
+          <w:ilvl w:val="2"/>
+          <w:numId w:val="1"/>
+        </w:numPr>
+      </w:pPr>
+      <w:r>
+        <w:t>Text/html</w:t>
+      </w:r>
+    </w:p>
+    <w:p>
+      <w:pPr>
+        <w:pStyle w:val="Prrafodelista"/>
+        <w:numPr>
+          <w:ilvl w:val="2"/>
+          <w:numId w:val="1"/>
+        </w:numPr>
+      </w:pPr>
+      <w:r>
+        <w:t>Text/css</w:t>
+      </w:r>
+    </w:p>
+    <w:p>
+      <w:pPr>
+        <w:pStyle w:val="Prrafodelista"/>
+        <w:numPr>
+          <w:ilvl w:val="2"/>
+          <w:numId w:val="1"/>
+        </w:numPr>
+      </w:pPr>
+      <w:r>
+        <w:t>Application/javascript</w:t>
+      </w:r>
+    </w:p>
+    <w:p>
+      <w:pPr>
+        <w:pStyle w:val="Prrafodelista"/>
+        <w:numPr>
+          <w:ilvl w:val="2"/>
+          <w:numId w:val="1"/>
+        </w:numPr>
+      </w:pPr>
+      <w:r>
+        <w:t>Image/jpeg</w:t>
+      </w:r>
+    </w:p>
+    <w:p>
+      <w:pPr>
+        <w:pStyle w:val="Prrafodelista"/>
+        <w:numPr>
+          <w:ilvl w:val="2"/>
+          <w:numId w:val="1"/>
+        </w:numPr>
+      </w:pPr>
+      <w:r>
+        <w:t>Application/json</w:t>
+      </w:r>
+    </w:p>
+    <w:p>
+      <w:pPr>
+        <w:pStyle w:val="Prrafodelista"/>
+        <w:numPr>
+          <w:ilvl w:val="2"/>
+          <w:numId w:val="1"/>
+        </w:numPr>
+      </w:pPr>
+      <w:r>
+        <w:t>Application/xml</w:t>
+      </w:r>
+    </w:p>
+    <w:p>
+      <w:pPr>
+        <w:pStyle w:val="Prrafodelista"/>
+        <w:numPr>
+          <w:ilvl w:val="1"/>
+          <w:numId w:val="1"/>
+        </w:numPr>
+      </w:pPr>
+      <w:r>
+        <w:rPr>
+          <w:b/>
+        </w:rPr>
+        <w:t xml:space="preserve">Cabeceras Content-Lenght: </w:t>
+      </w:r>
+      <w:r>
+        <w:t>Me va a informar como de largo es el contenido</w:t>
+      </w:r>
+    </w:p>
+    <w:p>
+      <w:pPr>
+        <w:pStyle w:val="Prrafodelista"/>
+        <w:numPr>
+          <w:ilvl w:val="0"/>
+          <w:numId w:val="1"/>
+        </w:numPr>
+      </w:pPr>
+      <w:r>
+        <w:t>Los estados son números que indica el estado de la petición:</w:t>
+      </w:r>
+    </w:p>
+    <w:p>
+      <w:pPr>
+        <w:pStyle w:val="Prrafodelista"/>
+        <w:numPr>
+          <w:ilvl w:val="1"/>
+          <w:numId w:val="1"/>
+        </w:numPr>
+      </w:pPr>
+      <w:r>
+        <w:t>2XX: Todo ha ido bien.</w:t>
+      </w:r>
+    </w:p>
+    <w:p>
+      <w:pPr>
+        <w:pStyle w:val="Prrafodelista"/>
+        <w:numPr>
+          <w:ilvl w:val="1"/>
+          <w:numId w:val="1"/>
+        </w:numPr>
+      </w:pPr>
+      <w:r>
+        <w:t>3XX: La petición se ha redirigido.</w:t>
+      </w:r>
+    </w:p>
+    <w:p>
+      <w:pPr>
+        <w:pStyle w:val="Prrafodelista"/>
+        <w:numPr>
+          <w:ilvl w:val="1"/>
+          <w:numId w:val="1"/>
+        </w:numPr>
+      </w:pPr>
+      <w:r>
+        <w:t>4XX: Errores del cliente.</w:t>
+      </w:r>
+    </w:p>
+    <w:p>
+      <w:pPr>
+        <w:pStyle w:val="Prrafodelista"/>
+        <w:numPr>
+          <w:ilvl w:val="1"/>
+          <w:numId w:val="1"/>
+        </w:numPr>
+      </w:pPr>
+      <w:r>
+        <w:t>5XX: Ha habido un error al procesar la petición.</w:t>
+      </w:r>
+    </w:p>
+    <w:p>
+      <w:pPr>
+        <w:pStyle w:val="Prrafodelista"/>
+        <w:numPr>
+          <w:ilvl w:val="0"/>
+          <w:numId w:val="1"/>
+        </w:numPr>
+      </w:pPr>
+      <w:r>
+        <w:rPr>
+          <w:b/>
+        </w:rPr>
+        <w:t>El cuerpo de la petición</w:t>
+      </w:r>
+      <w:r>
+        <w:t xml:space="preserve"> es la información en sí que queremos enviar, editar o que el servidor nos devuelva y mi cuerpo irá </w:t>
+      </w:r>
+      <w:r>
+        <w:t>de acuerdo con el</w:t>
+      </w:r>
+      <w:r>
+        <w:t xml:space="preserve"> content-type definido en mi cabecera, es decir, si definí application/json pues mi cuerpo será en forma JSON</w:t>
+      </w:r>
+    </w:p>
+    <w:p>
+      <w:pPr>
+        <w:pStyle w:val="Prrafodelista"/>
+        <w:numPr>
+          <w:ilvl w:val="0"/>
+          <w:numId w:val="1"/>
+        </w:numPr>
+      </w:pPr>
+      <w:r>
+        <w:rPr>
+          <w:b/>
+        </w:rPr>
+        <w:t>Las queries</w:t>
+      </w:r>
+      <w:r>
+        <w:t xml:space="preserve"> van a permitirte añadir información extra a los datos que queramos enviarle al servidor.</w:t>
+      </w:r>
+      <w:r>
+        <w:t xml:space="preserve"> La estructura de la query será, </w:t>
+      </w:r>
+    </w:p>
+    <w:p>
+      <w:pPr>
+        <w:pStyle w:val="Prrafodelista"/>
+        <w:numPr>
+          <w:ilvl w:val="1"/>
+          <w:numId w:val="1"/>
+        </w:numPr>
+      </w:pPr>
+      <w:r>
+        <w:t>Añadir</w:t>
+      </w:r>
+      <w:r>
         <w:t xml:space="preserve"> </w:t>
       </w:r>
-      <w:proofErr w:type="gramStart"/>
-      <w:r>
-        <w:t>(</w:t>
-      </w:r>
-      <w:proofErr w:type="gramEnd"/>
-      <w:r>
-        <w:t>SELECT)</w:t>
-      </w:r>
-    </w:p>
-    <w:p>
-      <w:pPr>
-        <w:pStyle w:val="Prrafodelista"/>
-        <w:numPr>
-          <w:ilvl w:val="1"/>
-          <w:numId w:val="1"/>
-        </w:numPr>
-      </w:pPr>
-      <w:r>
-        <w:t>POST: Añadir información al servidor.</w:t>
-      </w:r>
-      <w:r>
-        <w:t xml:space="preserve"> (INSERT)</w:t>
-      </w:r>
-    </w:p>
-    <w:p>
-      <w:pPr>
-        <w:pStyle w:val="Prrafodelista"/>
-        <w:numPr>
-          <w:ilvl w:val="1"/>
-          <w:numId w:val="1"/>
-        </w:numPr>
-      </w:pPr>
-      <w:r>
-        <w:t>PUT: Reemplazar información en el servidor.</w:t>
-      </w:r>
-      <w:r>
-        <w:t xml:space="preserve"> (UPDATE)</w:t>
-      </w:r>
-    </w:p>
-    <w:p>
-      <w:pPr>
-        <w:pStyle w:val="Prrafodelista"/>
-        <w:numPr>
-          <w:ilvl w:val="1"/>
-          <w:numId w:val="1"/>
-        </w:numPr>
-      </w:pPr>
-      <w:r>
-        <w:t>PATCH: Actualizar parte de la información.</w:t>
-      </w:r>
-    </w:p>
-    <w:p>
-      <w:pPr>
-        <w:pStyle w:val="Prrafodelista"/>
-        <w:numPr>
-          <w:ilvl w:val="1"/>
-          <w:numId w:val="1"/>
-        </w:numPr>
-      </w:pPr>
-      <w:r>
-        <w:t>DELETE: Eliminar información del servidor.</w:t>
-      </w:r>
-      <w:r>
-        <w:t xml:space="preserve"> (DELETE)</w:t>
-      </w:r>
-    </w:p>
-    <w:p>
-      <w:pPr>
-        <w:pStyle w:val="Prrafodelista"/>
-        <w:numPr>
-          <w:ilvl w:val="1"/>
-          <w:numId w:val="1"/>
-        </w:numPr>
-      </w:pPr>
-      <w:r>
-        <w:t>OPTIONS: Pedir información sobre métodos (saber si podemos ejecutar alguno de los métodos anteriores).</w:t>
-      </w:r>
-    </w:p>
-    <w:p>
-      <w:pPr>
-        <w:pStyle w:val="Prrafodelista"/>
-        <w:numPr>
-          <w:ilvl w:val="0"/>
-          <w:numId w:val="1"/>
-        </w:numPr>
-      </w:pPr>
-      <w:r>
-        <w:rPr>
-          <w:b/>
-        </w:rPr>
-        <w:t>Las cabeceras</w:t>
-      </w:r>
-      <w:r>
-        <w:t xml:space="preserve"> serán el envío al servidor de cómo queremos hacer la petición.</w:t>
-      </w:r>
-    </w:p>
-    <w:p>
-      <w:pPr>
-        <w:pStyle w:val="Prrafodelista"/>
-        <w:numPr>
-          <w:ilvl w:val="1"/>
-          <w:numId w:val="1"/>
-        </w:numPr>
-      </w:pPr>
-      <w:r>
-        <w:rPr>
-          <w:b/>
-        </w:rPr>
-        <w:t>Cabeceras Content-</w:t>
-      </w:r>
-      <w:proofErr w:type="spellStart"/>
-      <w:r>
-        <w:rPr>
-          <w:b/>
-        </w:rPr>
-        <w:t>Type</w:t>
-      </w:r>
-      <w:proofErr w:type="spellEnd"/>
-      <w:r>
-        <w:rPr>
-          <w:b/>
-        </w:rPr>
-        <w:t xml:space="preserve">: </w:t>
-      </w:r>
-      <w:r>
-        <w:t>Me va a indicar el tipo de contenido que tengo</w:t>
-      </w:r>
-    </w:p>
-    <w:p>
-      <w:pPr>
-        <w:pStyle w:val="Prrafodelista"/>
-        <w:numPr>
-          <w:ilvl w:val="2"/>
-          <w:numId w:val="1"/>
-        </w:numPr>
-      </w:pPr>
-      <w:r>
-        <w:t>Text/</w:t>
-      </w:r>
-      <w:proofErr w:type="spellStart"/>
-      <w:r>
-        <w:t>html</w:t>
-      </w:r>
-      <w:proofErr w:type="spellEnd"/>
-    </w:p>
-    <w:p>
-      <w:pPr>
-        <w:pStyle w:val="Prrafodelista"/>
-        <w:numPr>
-          <w:ilvl w:val="2"/>
-          <w:numId w:val="1"/>
-        </w:numPr>
-      </w:pPr>
-      <w:r>
-        <w:t>Text/</w:t>
-      </w:r>
-      <w:proofErr w:type="spellStart"/>
-      <w:r>
-        <w:t>css</w:t>
-      </w:r>
-      <w:proofErr w:type="spellEnd"/>
-    </w:p>
-    <w:p>
-      <w:pPr>
-        <w:pStyle w:val="Prrafodelista"/>
-        <w:numPr>
-          <w:ilvl w:val="2"/>
-          <w:numId w:val="1"/>
-        </w:numPr>
-      </w:pPr>
-      <w:proofErr w:type="spellStart"/>
-      <w:r>
-        <w:t>Application</w:t>
-      </w:r>
-      <w:proofErr w:type="spellEnd"/>
-      <w:r>
-        <w:t>/</w:t>
-      </w:r>
-      <w:proofErr w:type="spellStart"/>
-      <w:r>
-        <w:t>javascript</w:t>
-      </w:r>
-      <w:proofErr w:type="spellEnd"/>
-    </w:p>
-    <w:p>
-      <w:pPr>
-        <w:pStyle w:val="Prrafodelista"/>
-        <w:numPr>
-          <w:ilvl w:val="2"/>
-          <w:numId w:val="1"/>
-        </w:numPr>
-      </w:pPr>
-      <w:proofErr w:type="spellStart"/>
-      <w:r>
-        <w:t>Image</w:t>
-      </w:r>
-      <w:proofErr w:type="spellEnd"/>
-      <w:r>
-        <w:t>/</w:t>
-      </w:r>
-      <w:proofErr w:type="spellStart"/>
-      <w:r>
-        <w:t>jpeg</w:t>
-      </w:r>
-      <w:proofErr w:type="spellEnd"/>
-    </w:p>
-    <w:p>
-      <w:pPr>
-        <w:pStyle w:val="Prrafodelista"/>
-        <w:numPr>
-          <w:ilvl w:val="2"/>
-          <w:numId w:val="1"/>
-        </w:numPr>
-      </w:pPr>
-      <w:proofErr w:type="spellStart"/>
-      <w:r>
-        <w:t>Application</w:t>
-      </w:r>
-      <w:proofErr w:type="spellEnd"/>
-      <w:r>
-        <w:t>/</w:t>
-      </w:r>
-      <w:proofErr w:type="spellStart"/>
-      <w:r>
-        <w:t>json</w:t>
-      </w:r>
-      <w:proofErr w:type="spellEnd"/>
-    </w:p>
-    <w:p>
-      <w:pPr>
-        <w:pStyle w:val="Prrafodelista"/>
-        <w:numPr>
-          <w:ilvl w:val="2"/>
-          <w:numId w:val="1"/>
-        </w:numPr>
-      </w:pPr>
-      <w:proofErr w:type="spellStart"/>
-      <w:r>
-        <w:t>Application</w:t>
-      </w:r>
-      <w:proofErr w:type="spellEnd"/>
-      <w:r>
-        <w:t>/</w:t>
-      </w:r>
-      <w:proofErr w:type="spellStart"/>
-      <w:r>
-        <w:t>xml</w:t>
-      </w:r>
-      <w:proofErr w:type="spellEnd"/>
-    </w:p>
-    <w:p>
-      <w:pPr>
-        <w:pStyle w:val="Prrafodelista"/>
-        <w:numPr>
-          <w:ilvl w:val="1"/>
-          <w:numId w:val="1"/>
-        </w:numPr>
-      </w:pPr>
-      <w:r>
-        <w:rPr>
-          <w:b/>
-        </w:rPr>
-        <w:t>Cabeceras Content-</w:t>
-      </w:r>
-      <w:proofErr w:type="spellStart"/>
-      <w:r>
-        <w:rPr>
-          <w:b/>
-        </w:rPr>
-        <w:t>Lenght</w:t>
-      </w:r>
-      <w:proofErr w:type="spellEnd"/>
-      <w:r>
-        <w:rPr>
-          <w:b/>
-        </w:rPr>
-        <w:t xml:space="preserve">: </w:t>
-      </w:r>
-      <w:r>
-        <w:t>Me va a informar como de largo es el contenido</w:t>
-      </w:r>
-    </w:p>
-    <w:p>
-      <w:pPr>
-        <w:pStyle w:val="Prrafodelista"/>
-        <w:numPr>
-          <w:ilvl w:val="0"/>
-          <w:numId w:val="1"/>
-        </w:numPr>
-      </w:pPr>
-      <w:r>
-        <w:t>Los estados son números que indica el estado de la petición:</w:t>
-      </w:r>
-    </w:p>
-    <w:p>
-      <w:pPr>
-        <w:pStyle w:val="Prrafodelista"/>
-        <w:numPr>
-          <w:ilvl w:val="1"/>
-          <w:numId w:val="1"/>
-        </w:numPr>
-      </w:pPr>
-      <w:r>
-        <w:t>2XX: Todo ha ido bien.</w:t>
-      </w:r>
-    </w:p>
-    <w:p>
-      <w:pPr>
-        <w:pStyle w:val="Prrafodelista"/>
-        <w:numPr>
-          <w:ilvl w:val="1"/>
-          <w:numId w:val="1"/>
-        </w:numPr>
-      </w:pPr>
-      <w:r>
-        <w:t>3XX: La petición se ha redirigido.</w:t>
-      </w:r>
-    </w:p>
-    <w:p>
-      <w:pPr>
-        <w:pStyle w:val="Prrafodelista"/>
-        <w:numPr>
-          <w:ilvl w:val="1"/>
-          <w:numId w:val="1"/>
-        </w:numPr>
-      </w:pPr>
-      <w:r>
-        <w:t>4XX: Errores del cliente.</w:t>
-      </w:r>
-    </w:p>
-    <w:p>
-      <w:pPr>
-        <w:pStyle w:val="Prrafodelista"/>
-        <w:numPr>
-          <w:ilvl w:val="1"/>
-          <w:numId w:val="1"/>
-        </w:numPr>
-      </w:pPr>
-      <w:r>
-        <w:t>5XX: Ha habido un error al procesar la petición.</w:t>
-      </w:r>
-    </w:p>
-    <w:p>
-      <w:pPr>
-        <w:pStyle w:val="Prrafodelista"/>
-        <w:numPr>
-          <w:ilvl w:val="0"/>
-          <w:numId w:val="1"/>
-        </w:numPr>
-      </w:pPr>
-      <w:r>
-        <w:rPr>
-          <w:b/>
-        </w:rPr>
-        <w:t>El cuerpo de la petición</w:t>
-      </w:r>
-      <w:r>
-        <w:t xml:space="preserve"> es la información en sí que queremos enviar, editar o que el servidor nos devuelva</w:t>
-      </w:r>
-      <w:r>
-        <w:t xml:space="preserve"> y mi cuerpo irá </w:t>
-      </w:r>
-      <w:r>
-        <w:t>de acuerdo con el</w:t>
-      </w:r>
-      <w:r>
-        <w:t xml:space="preserve"> </w:t>
-      </w:r>
-      <w:proofErr w:type="spellStart"/>
-      <w:r>
-        <w:t>content-type</w:t>
-      </w:r>
-      <w:proofErr w:type="spellEnd"/>
-      <w:r>
-        <w:t xml:space="preserve"> definido en mi cabecera, es decir, si definí </w:t>
-      </w:r>
-      <w:proofErr w:type="spellStart"/>
-      <w:r>
-        <w:t>application</w:t>
-      </w:r>
-      <w:proofErr w:type="spellEnd"/>
-      <w:r>
-        <w:t>/</w:t>
-      </w:r>
-      <w:proofErr w:type="spellStart"/>
-      <w:r>
-        <w:t>json</w:t>
-      </w:r>
-      <w:proofErr w:type="spellEnd"/>
-      <w:r>
-        <w:t xml:space="preserve"> pues mi cuerpo será en forma JSON</w:t>
-      </w:r>
-    </w:p>
-    <w:p>
-      <w:pPr>
-        <w:pStyle w:val="Prrafodelista"/>
-        <w:numPr>
-          <w:ilvl w:val="0"/>
-          <w:numId w:val="1"/>
-        </w:numPr>
-      </w:pPr>
-      <w:r>
-        <w:rPr>
-          <w:b/>
-        </w:rPr>
-        <w:t xml:space="preserve">Las </w:t>
-      </w:r>
-      <w:proofErr w:type="spellStart"/>
-      <w:r>
-        <w:rPr>
-          <w:b/>
-        </w:rPr>
-        <w:t>queries</w:t>
-      </w:r>
-      <w:proofErr w:type="spellEnd"/>
-      <w:r>
-        <w:t xml:space="preserve"> van a permitirte añadir información extra a los datos que queramos enviarle al servidor.</w:t>
-      </w:r>
-      <w:r>
-        <w:t xml:space="preserve"> La estructura de la </w:t>
-      </w:r>
-      <w:proofErr w:type="spellStart"/>
-      <w:r>
-        <w:t>query</w:t>
-      </w:r>
-      <w:proofErr w:type="spellEnd"/>
-      <w:r>
-        <w:t xml:space="preserve"> será, </w:t>
-      </w:r>
-    </w:p>
-    <w:p>
-      <w:pPr>
-        <w:pStyle w:val="Prrafodelista"/>
-        <w:numPr>
-          <w:ilvl w:val="1"/>
-          <w:numId w:val="1"/>
-        </w:numPr>
-      </w:pPr>
-      <w:proofErr w:type="gramStart"/>
-      <w:r>
-        <w:t>Añadir</w:t>
-      </w:r>
-      <w:r>
-        <w:t xml:space="preserve"> </w:t>
-      </w:r>
       <w:r>
         <w:t>?</w:t>
       </w:r>
-      <w:proofErr w:type="gramEnd"/>
       <w:r>
         <w:t xml:space="preserve"> al final de la URL</w:t>
       </w:r>
@@ -574,43 +446,65 @@
           <w:numId w:val="1"/>
         </w:numPr>
       </w:pPr>
-      <w:proofErr w:type="spellStart"/>
-      <w:r>
-        <w:t>Node</w:t>
-      </w:r>
-      <w:proofErr w:type="spellEnd"/>
-      <w:r>
-        <w:t xml:space="preserve"> utiliza el manejador de paquetes NPM (</w:t>
-      </w:r>
-      <w:proofErr w:type="spellStart"/>
-      <w:r>
-        <w:t>Node</w:t>
-      </w:r>
-      <w:proofErr w:type="spellEnd"/>
-      <w:r>
+      <w:r>
+        <w:t>Node utiliza el manejador de paquetes NPM (</w:t>
+      </w:r>
+      <w:r>
+        <w:t xml:space="preserve">Node Package management) allí instalamos todas las </w:t>
+      </w:r>
+      <w:r>
+        <w:t>librerías</w:t>
+      </w:r>
+      <w:r>
+        <w:t xml:space="preserve"> que necesitemos en nuestro proyecto</w:t>
+      </w:r>
+    </w:p>
+    <w:p>
+      <w:pPr>
+        <w:pStyle w:val="Prrafodelista"/>
+        <w:numPr>
+          <w:ilvl w:val="0"/>
+          <w:numId w:val="1"/>
+        </w:numPr>
+      </w:pPr>
+      <w:r>
+        <w:t xml:space="preserve">Para Node.js usamos una librería llamada </w:t>
+      </w:r>
+      <w:r>
+        <w:rPr>
+          <w:b/>
+        </w:rPr>
+        <w:t>Express</w:t>
+      </w:r>
+      <w:r>
+        <w:t xml:space="preserve"> que me servirá como servidor en mi BackEnd</w:t>
+      </w:r>
+    </w:p>
+    <w:p>
+      <w:pPr>
+        <w:pStyle w:val="Prrafodelista"/>
+        <w:numPr>
+          <w:ilvl w:val="0"/>
+          <w:numId w:val="1"/>
+        </w:numPr>
+      </w:pPr>
+      <w:r>
+        <w:t xml:space="preserve">La forma en que Nod trae modulos de otros sitios es: </w:t>
+      </w:r>
+      <w:r>
+        <w:rPr>
+          <w:b/>
+        </w:rPr>
+        <w:t>const express = require('express')</w:t>
+      </w:r>
+      <w:r>
+        <w:rPr>
+          <w:b/>
+        </w:rPr>
         <w:t xml:space="preserve"> </w:t>
       </w:r>
-      <w:proofErr w:type="spellStart"/>
-      <w:r>
-        <w:t>Package</w:t>
-      </w:r>
-      <w:proofErr w:type="spellEnd"/>
-      <w:r>
-        <w:t xml:space="preserve"> </w:t>
-      </w:r>
-      <w:proofErr w:type="spellStart"/>
-      <w:r>
-        <w:t>management</w:t>
-      </w:r>
-      <w:proofErr w:type="spellEnd"/>
-      <w:r>
-        <w:t xml:space="preserve">) allí instalamos todas las </w:t>
-      </w:r>
-      <w:r>
-        <w:t>librerías</w:t>
-      </w:r>
-      <w:r>
-        <w:t xml:space="preserve"> que necesitemos en nuestro proyecto</w:t>
+      <w:r>
+        <w:t>funciona como import…</w:t>
       </w:r>
     </w:p>
     <w:p>
@@ -622,22 +516,11 @@
         </w:numPr>
       </w:pPr>
       <w:r>
-        <w:t xml:space="preserve">Para Node.js usamos una librería llamada </w:t>
-      </w:r>
-      <w:r>
-        <w:rPr>
-          <w:b/>
-        </w:rPr>
-        <w:t>Express</w:t>
-      </w:r>
-      <w:r>
-        <w:t xml:space="preserve"> que me servirá como servidor en mi </w:t>
-      </w:r>
-      <w:proofErr w:type="spellStart"/>
-      <w:r>
-        <w:t>BackEnd</w:t>
-      </w:r>
-      <w:proofErr w:type="spellEnd"/>
+        <w:t>En el response hay varios t</w:t>
+      </w:r>
+      <w:r>
+        <w:t>ipos de respuesta: Vacía, plana, con datos y estructurada</w:t>
+      </w:r>
     </w:p>
     <w:p>
       <w:pPr>
@@ -648,88 +531,23 @@
         </w:numPr>
       </w:pPr>
       <w:r>
-        <w:t xml:space="preserve">La forma en que Nod trae </w:t>
-      </w:r>
-      <w:proofErr w:type="spellStart"/>
-      <w:r>
-        <w:t>modulos</w:t>
-      </w:r>
-      <w:proofErr w:type="spellEnd"/>
-      <w:r>
-        <w:t xml:space="preserve"> de otros sitios es: </w:t>
-      </w:r>
-      <w:proofErr w:type="spellStart"/>
-      <w:r>
-        <w:rPr>
-          <w:b/>
-        </w:rPr>
-        <w:t>const</w:t>
-      </w:r>
-      <w:proofErr w:type="spellEnd"/>
-      <w:r>
-        <w:rPr>
-          <w:b/>
-        </w:rPr>
-        <w:t xml:space="preserve"> </w:t>
-      </w:r>
-      <w:proofErr w:type="spellStart"/>
-      <w:r>
-        <w:rPr>
-          <w:b/>
-        </w:rPr>
-        <w:t>express</w:t>
-      </w:r>
-      <w:proofErr w:type="spellEnd"/>
-      <w:r>
-        <w:rPr>
-          <w:b/>
-        </w:rPr>
-        <w:t xml:space="preserve"> = </w:t>
-      </w:r>
-      <w:proofErr w:type="spellStart"/>
-      <w:r>
-        <w:rPr>
-          <w:b/>
-        </w:rPr>
-        <w:t>require</w:t>
-      </w:r>
-      <w:proofErr w:type="spellEnd"/>
-      <w:r>
-        <w:rPr>
-          <w:b/>
-        </w:rPr>
-        <w:t>('</w:t>
-      </w:r>
-      <w:proofErr w:type="spellStart"/>
-      <w:r>
-        <w:rPr>
-          <w:b/>
-        </w:rPr>
-        <w:t>express</w:t>
-      </w:r>
-      <w:proofErr w:type="spellEnd"/>
-      <w:r>
-        <w:rPr>
-          <w:b/>
-        </w:rPr>
-        <w:t>')</w:t>
-      </w:r>
-      <w:r>
-        <w:rPr>
-          <w:b/>
-        </w:rPr>
-        <w:t xml:space="preserve"> </w:t>
-      </w:r>
-      <w:r>
-        <w:t xml:space="preserve">funciona como </w:t>
-      </w:r>
-      <w:proofErr w:type="spellStart"/>
-      <w:r>
-        <w:t>import</w:t>
-      </w:r>
-      <w:proofErr w:type="spellEnd"/>
-      <w:r>
-        <w:t>…</w:t>
+        <w:t xml:space="preserve">Para desarrollar los errores mas organizado, se puede crear un archivo apartado en una carpeta network, esto me permitirá llevar control de mis mensaje satisfactorios o erróneos al cliente de la </w:t>
+      </w:r>
+      <w:r>
+        <w:t>aplicación</w:t>
+      </w:r>
+    </w:p>
+    <w:p>
+      <w:pPr>
+        <w:pStyle w:val="Prrafodelista"/>
+        <w:numPr>
+          <w:ilvl w:val="0"/>
+          <w:numId w:val="1"/>
+        </w:numPr>
+      </w:pPr>
+      <w:r>
+        <w:lastRenderedPageBreak/>
+        <w:t>El archivo routes.js será encargado de gestionar todas las rutas dentro de mi aplicación, este archivo lo llama server.js</w:t>
       </w:r>
     </w:p>
     <w:p>
@@ -737,13 +555,59 @@
         <w:jc w:val="center"/>
         <w:rPr>
           <w:b/>
-        </w:rPr>
-      </w:pPr>
-      <w:r>
-        <w:rPr>
-          <w:b/>
-        </w:rPr>
-        <w:t>TIPS NPM</w:t>
+          <w:bCs/>
+        </w:rPr>
+      </w:pPr>
+      <w:r>
+        <w:rPr>
+          <w:b/>
+          <w:bCs/>
+        </w:rPr>
+        <w:t>WEBSOCKETS</w:t>
+      </w:r>
+    </w:p>
+    <w:p>
+      <w:pPr>
+        <w:pStyle w:val="Prrafodelista"/>
+        <w:numPr>
+          <w:ilvl w:val="0"/>
+          <w:numId w:val="3"/>
+        </w:numPr>
+      </w:pPr>
+      <w:r>
+        <w:t>El protocolo Websocket o wss:// crea un túnel de información entre el usuario y el servidor el cual se quedará abierto hasta que el servidor y/o el cliente cierre la conexión para pedir información en tiempo real.</w:t>
+      </w:r>
+    </w:p>
+    <w:p>
+      <w:pPr>
+        <w:pStyle w:val="Prrafodelista"/>
+        <w:numPr>
+          <w:ilvl w:val="0"/>
+          <w:numId w:val="3"/>
+        </w:numPr>
+      </w:pPr>
+      <w:r>
+        <w:t>Un ejemplo es la conexión de Uber cuando transmite información del carro por donde va, o los mensajes de whatsapp, todo lo que se tenga que usar en tiempo real debe ser con sockets</w:t>
+      </w:r>
+    </w:p>
+    <w:p>
+      <w:pPr>
+        <w:jc w:val="center"/>
+        <w:rPr>
+          <w:b/>
+        </w:rPr>
+      </w:pPr>
+      <w:r>
+        <w:rPr>
+          <w:b/>
+        </w:rPr>
+        <w:t>PASOS INICIAR PROYECTO</w:t>
+      </w:r>
+      <w:r>
+        <w:rPr>
+          <w:b/>
+        </w:rPr>
+        <w:t xml:space="preserve"> NPM</w:t>
       </w:r>
     </w:p>
     <w:p>
@@ -757,43 +621,72 @@
           <w:b/>
         </w:rPr>
       </w:pPr>
-      <w:proofErr w:type="spellStart"/>
-      <w:r>
-        <w:rPr>
-          <w:b/>
-        </w:rPr>
-        <w:lastRenderedPageBreak/>
-        <w:t>npm</w:t>
-      </w:r>
-      <w:proofErr w:type="spellEnd"/>
+      <w:r>
+        <w:rPr>
+          <w:b/>
+        </w:rPr>
+        <w:t>Npm init</w:t>
+      </w:r>
       <w:r>
         <w:rPr>
           <w:b/>
         </w:rPr>
         <w:t xml:space="preserve"> </w:t>
       </w:r>
-      <w:proofErr w:type="spellStart"/>
-      <w:r>
-        <w:rPr>
-          <w:b/>
-        </w:rPr>
-        <w:t>install</w:t>
-      </w:r>
-      <w:proofErr w:type="spellEnd"/>
-      <w:r>
-        <w:rPr>
-          <w:b/>
-        </w:rPr>
-        <w:t xml:space="preserve"> -g </w:t>
-      </w:r>
-      <w:proofErr w:type="spellStart"/>
-      <w:r>
-        <w:rPr>
-          <w:b/>
-        </w:rPr>
-        <w:t>nodemon</w:t>
-      </w:r>
-      <w:proofErr w:type="spellEnd"/>
+      <w:r>
+        <w:t>para iniciar el proyecto</w:t>
+      </w:r>
+    </w:p>
+    <w:p>
+      <w:pPr>
+        <w:pStyle w:val="Prrafodelista"/>
+        <w:numPr>
+          <w:ilvl w:val="0"/>
+          <w:numId w:val="2"/>
+        </w:numPr>
+        <w:rPr>
+          <w:b/>
+        </w:rPr>
+      </w:pPr>
+      <w:r>
+        <w:rPr>
+          <w:b/>
+        </w:rPr>
+        <w:t>Npm</w:t>
+      </w:r>
+      <w:r>
+        <w:rPr>
+          <w:b/>
+        </w:rPr>
+        <w:t xml:space="preserve"> install</w:t>
+      </w:r>
+      <w:r>
+        <w:rPr>
+          <w:b/>
+        </w:rPr>
+        <w:t xml:space="preserve"> express </w:t>
+      </w:r>
+      <w:r>
+        <w:t>esto indica cual será el servidor que usaremos para Node</w:t>
+      </w:r>
+    </w:p>
+    <w:p>
+      <w:pPr>
+        <w:pStyle w:val="Prrafodelista"/>
+        <w:numPr>
+          <w:ilvl w:val="0"/>
+          <w:numId w:val="2"/>
+        </w:numPr>
+        <w:rPr>
+          <w:b/>
+        </w:rPr>
+      </w:pPr>
+      <w:r>
+        <w:rPr>
+          <w:b/>
+        </w:rPr>
+        <w:t>npm install -g nodemon</w:t>
+      </w:r>
       <w:r>
         <w:rPr>
           <w:b/>
@@ -804,15 +697,7 @@
         <w:t xml:space="preserve">esta instrucción </w:t>
       </w:r>
       <w:r>
-        <w:t xml:space="preserve">instalara </w:t>
-      </w:r>
-      <w:proofErr w:type="spellStart"/>
-      <w:r>
-        <w:t>nodemon</w:t>
-      </w:r>
-      <w:proofErr w:type="spellEnd"/>
-      <w:r>
-        <w:t xml:space="preserve"> en nuestro proyecto, esto </w:t>
+        <w:t xml:space="preserve">instalara nodemon en nuestro proyecto, esto </w:t>
       </w:r>
       <w:r>
         <w:t xml:space="preserve">hará que la consola se refresque automáticamente cada vez que suceda un nuevo cambio en mi </w:t>
@@ -824,18 +709,109 @@
         <w:t>, para ello</w:t>
       </w:r>
       <w:r>
-        <w:t xml:space="preserve">, iniciamos el proyecto con </w:t>
-      </w:r>
-      <w:proofErr w:type="spellStart"/>
-      <w:r>
-        <w:t>nodemon</w:t>
-      </w:r>
-      <w:proofErr w:type="spellEnd"/>
-      <w:r>
-        <w:t xml:space="preserve"> server</w:t>
+        <w:t>, iniciamos el proyecto con nodemon server</w:t>
+      </w:r>
+    </w:p>
+    <w:p>
+      <w:pPr>
+        <w:pStyle w:val="Prrafodelista"/>
+        <w:numPr>
+          <w:ilvl w:val="0"/>
+          <w:numId w:val="2"/>
+        </w:numPr>
+        <w:rPr>
+          <w:b/>
+        </w:rPr>
+      </w:pPr>
+      <w:r>
+        <w:rPr>
+          <w:b/>
+        </w:rPr>
+        <w:t>npm install mongoose</w:t>
+      </w:r>
+      <w:r>
+        <w:rPr>
+          <w:b/>
+        </w:rPr>
+        <w:t xml:space="preserve"> </w:t>
+      </w:r>
+      <w:r>
+        <w:t>esta instrucción me sirve para modelar mis datos de Mongo</w:t>
+      </w:r>
+    </w:p>
+    <w:p>
+      <w:pPr>
+        <w:pStyle w:val="Prrafodelista"/>
+        <w:numPr>
+          <w:ilvl w:val="0"/>
+          <w:numId w:val="2"/>
+        </w:numPr>
+        <w:rPr>
+          <w:b/>
+        </w:rPr>
+      </w:pPr>
+      <w:r>
+        <w:rPr>
+          <w:b/>
+        </w:rPr>
+        <w:t xml:space="preserve">npm install </w:t>
+      </w:r>
+      <w:r>
+        <w:rPr>
+          <w:b/>
+        </w:rPr>
+        <w:t xml:space="preserve">socket.io </w:t>
+      </w:r>
+      <w:r>
+        <w:rPr>
+          <w:bCs/>
+        </w:rPr>
+        <w:t>me</w:t>
+      </w:r>
+      <w:r>
+        <w:rPr>
+          <w:bCs/>
+        </w:rPr>
+        <w:t xml:space="preserve"> permitirá trabajar con el protocolo de websocket</w:t>
+      </w:r>
+    </w:p>
+    <w:p>
+      <w:pPr>
+        <w:pStyle w:val="Prrafodelista"/>
+        <w:numPr>
+          <w:ilvl w:val="0"/>
+          <w:numId w:val="2"/>
+        </w:numPr>
+        <w:rPr>
+          <w:b/>
+        </w:rPr>
+      </w:pPr>
+      <w:r>
+        <w:rPr>
+          <w:b/>
+        </w:rPr>
+        <w:t xml:space="preserve">npm i cors </w:t>
       </w:r>
       <w:bookmarkStart w:id="0" w:name="_GoBack"/>
       <w:bookmarkEnd w:id="0"/>
+      <w:r>
+        <w:rPr>
+          <w:bCs/>
+        </w:rPr>
+        <w:t xml:space="preserve">este paquete sirve para hacer las cabeceras http </w:t>
+      </w:r>
+      <w:r>
+        <w:rPr>
+          <w:bCs/>
+        </w:rPr>
+        <w:t>más</w:t>
+      </w:r>
+      <w:r>
+        <w:rPr>
+          <w:bCs/>
+        </w:rPr>
+        <w:t xml:space="preserve"> restrictivas</w:t>
+      </w:r>
     </w:p>
     <w:sectPr>
       <w:pgSz w:w="11906" w:h="16838"/>
@@ -1075,11 +1051,127 @@
       </w:rPr>
     </w:lvl>
   </w:abstractNum>
+  <w:abstractNum w:abstractNumId="2" w15:restartNumberingAfterBreak="0">
+    <w:nsid w:val="76C41A94"/>
+    <w:multiLevelType w:val="hybridMultilevel"/>
+    <w:tmpl w:val="B5EEDA80"/>
+    <w:lvl w:ilvl="0" w:tplc="580A0001">
+      <w:start w:val="1"/>
+      <w:numFmt w:val="bullet"/>
+      <w:lvlText w:val=""/>
+      <w:lvlJc w:val="left"/>
+      <w:pPr>
+        <w:ind w:left="720" w:hanging="360"/>
+      </w:pPr>
+      <w:rPr>
+        <w:rFonts w:ascii="Symbol" w:hAnsi="Symbol" w:hint="default"/>
+      </w:rPr>
+    </w:lvl>
+    <w:lvl w:ilvl="1" w:tplc="580A0003" w:tentative="1">
+      <w:start w:val="1"/>
+      <w:numFmt w:val="bullet"/>
+      <w:lvlText w:val="o"/>
+      <w:lvlJc w:val="left"/>
+      <w:pPr>
+        <w:ind w:left="1440" w:hanging="360"/>
+      </w:pPr>
+      <w:rPr>
+        <w:rFonts w:ascii="Courier New" w:hAnsi="Courier New" w:cs="Courier New" w:hint="default"/>
+      </w:rPr>
+    </w:lvl>
+    <w:lvl w:ilvl="2" w:tplc="580A0005" w:tentative="1">
+      <w:start w:val="1"/>
+      <w:numFmt w:val="bullet"/>
+      <w:lvlText w:val=""/>
+      <w:lvlJc w:val="left"/>
+      <w:pPr>
+        <w:ind w:left="2160" w:hanging="360"/>
+      </w:pPr>
+      <w:rPr>
+        <w:rFonts w:ascii="Wingdings" w:hAnsi="Wingdings" w:hint="default"/>
+      </w:rPr>
+    </w:lvl>
+    <w:lvl w:ilvl="3" w:tplc="580A0001" w:tentative="1">
+      <w:start w:val="1"/>
+      <w:numFmt w:val="bullet"/>
+      <w:lvlText w:val=""/>
+      <w:lvlJc w:val="left"/>
+      <w:pPr>
+        <w:ind w:left="2880" w:hanging="360"/>
+      </w:pPr>
+      <w:rPr>
+        <w:rFonts w:ascii="Symbol" w:hAnsi="Symbol" w:hint="default"/>
+      </w:rPr>
+    </w:lvl>
+    <w:lvl w:ilvl="4" w:tplc="580A0003" w:tentative="1">
+      <w:start w:val="1"/>
+      <w:numFmt w:val="bullet"/>
+      <w:lvlText w:val="o"/>
+      <w:lvlJc w:val="left"/>
+      <w:pPr>
+        <w:ind w:left="3600" w:hanging="360"/>
+      </w:pPr>
+      <w:rPr>
+        <w:rFonts w:ascii="Courier New" w:hAnsi="Courier New" w:cs="Courier New" w:hint="default"/>
+      </w:rPr>
+    </w:lvl>
+    <w:lvl w:ilvl="5" w:tplc="580A0005" w:tentative="1">
+      <w:start w:val="1"/>
+      <w:numFmt w:val="bullet"/>
+      <w:lvlText w:val=""/>
+      <w:lvlJc w:val="left"/>
+      <w:pPr>
+        <w:ind w:left="4320" w:hanging="360"/>
+      </w:pPr>
+      <w:rPr>
+        <w:rFonts w:ascii="Wingdings" w:hAnsi="Wingdings" w:hint="default"/>
+      </w:rPr>
+    </w:lvl>
+    <w:lvl w:ilvl="6" w:tplc="580A0001" w:tentative="1">
+      <w:start w:val="1"/>
+      <w:numFmt w:val="bullet"/>
+      <w:lvlText w:val=""/>
+      <w:lvlJc w:val="left"/>
+      <w:pPr>
+        <w:ind w:left="5040" w:hanging="360"/>
+      </w:pPr>
+      <w:rPr>
+        <w:rFonts w:ascii="Symbol" w:hAnsi="Symbol" w:hint="default"/>
+      </w:rPr>
+    </w:lvl>
+    <w:lvl w:ilvl="7" w:tplc="580A0003" w:tentative="1">
+      <w:start w:val="1"/>
+      <w:numFmt w:val="bullet"/>
+      <w:lvlText w:val="o"/>
+      <w:lvlJc w:val="left"/>
+      <w:pPr>
+        <w:ind w:left="5760" w:hanging="360"/>
+      </w:pPr>
+      <w:rPr>
+        <w:rFonts w:ascii="Courier New" w:hAnsi="Courier New" w:cs="Courier New" w:hint="default"/>
+      </w:rPr>
+    </w:lvl>
+    <w:lvl w:ilvl="8" w:tplc="580A0005" w:tentative="1">
+      <w:start w:val="1"/>
+      <w:numFmt w:val="bullet"/>
+      <w:lvlText w:val=""/>
+      <w:lvlJc w:val="left"/>
+      <w:pPr>
+        <w:ind w:left="6480" w:hanging="360"/>
+      </w:pPr>
+      <w:rPr>
+        <w:rFonts w:ascii="Wingdings" w:hAnsi="Wingdings" w:hint="default"/>
+      </w:rPr>
+    </w:lvl>
+  </w:abstractNum>
   <w:num w:numId="1">
     <w:abstractNumId w:val="0"/>
   </w:num>
   <w:num w:numId="2">
     <w:abstractNumId w:val="1"/>
+  </w:num>
+  <w:num w:numId="3">
+    <w:abstractNumId w:val="2"/>
   </w:num>
 </w:numbering>
 </file>
@@ -1101,7 +1193,7 @@
       </w:pPr>
     </w:pPrDefault>
   </w:docDefaults>
-  <w:latentStyles w:defLockedState="0" w:defUIPriority="99" w:defSemiHidden="0" w:defUnhideWhenUsed="0" w:defQFormat="0" w:count="375">
+  <w:latentStyles w:defLockedState="0" w:defUIPriority="99" w:defSemiHidden="0" w:defUnhideWhenUsed="0" w:defQFormat="0" w:count="377">
     <w:lsdException w:name="Normal" w:uiPriority="0" w:qFormat="1"/>
     <w:lsdException w:name="heading 1" w:uiPriority="9" w:qFormat="1"/>
     <w:lsdException w:name="heading 2" w:semiHidden="1" w:uiPriority="9" w:unhideWhenUsed="1" w:qFormat="1"/>
@@ -1477,6 +1569,8 @@
     <w:lsdException w:name="Smart Hyperlink" w:semiHidden="1" w:unhideWhenUsed="1"/>
     <w:lsdException w:name="Hashtag" w:semiHidden="1" w:unhideWhenUsed="1"/>
     <w:lsdException w:name="Unresolved Mention" w:semiHidden="1" w:unhideWhenUsed="1"/>
+    <w:lsdException w:name="Smart Link" w:semiHidden="1" w:unhideWhenUsed="1"/>
+    <w:lsdException w:name="Smart Link Error" w:semiHidden="1" w:unhideWhenUsed="1"/>
   </w:latentStyles>
   <w:style w:type="paragraph" w:default="1" w:styleId="Normal">
     <w:name w:val="Normal"/>

</xml_diff>